<commit_message>
Readme Finalized and Proposal updated
</commit_message>
<xml_diff>
--- a/Analysis_Presentation/Analysis.docx
+++ b/Analysis_Presentation/Analysis.docx
@@ -43,29 +43,97 @@
     <w:p>
       <w:pPr>
         <w:ind w:left="142"/>
-        <w:rPr>
-          <w:b/>
-        </w:rPr>
-      </w:pPr>
-    </w:p>
-    <w:p>
-      <w:pPr>
-        <w:ind w:left="142"/>
-      </w:pPr>
-      <w:r>
-        <w:t xml:space="preserve">There are two data sources used for this analysis. The first is a data set from Kaggle about border crossing entry data from the Bureau of Transportation Statistics (BTS) ( </w:t>
-      </w:r>
-      <w:hyperlink r:id="rId5">
+      </w:pPr>
+    </w:p>
+    <w:p>
+      <w:pPr>
+        <w:ind w:left="142"/>
+        <w:rPr>
+          <w:b/>
+        </w:rPr>
+      </w:pPr>
+      <w:r>
+        <w:t>This project analyzes in-bound US border crossing activity from 2009 to 2018.</w:t>
+      </w:r>
+    </w:p>
+    <w:p>
+      <w:pPr>
+        <w:ind w:left="142"/>
+        <w:rPr>
+          <w:b/>
+        </w:rPr>
+      </w:pPr>
+    </w:p>
+    <w:p>
+      <w:pPr>
+        <w:ind w:left="142"/>
+        <w:rPr>
+          <w:bCs/>
+          <w:i/>
+          <w:iCs/>
+        </w:rPr>
+      </w:pPr>
+      <w:r>
+        <w:rPr>
+          <w:bCs/>
+          <w:i/>
+          <w:iCs/>
+        </w:rPr>
+        <w:t>Data Sources</w:t>
+      </w:r>
+    </w:p>
+    <w:p>
+      <w:pPr>
+        <w:ind w:left="142"/>
+        <w:rPr>
+          <w:b/>
+        </w:rPr>
+      </w:pPr>
+    </w:p>
+    <w:p>
+      <w:pPr>
+        <w:ind w:left="142"/>
+      </w:pPr>
+      <w:r>
+        <w:t>There are two data sources used for this analysis. The first is a data set from Kaggle about border crossing entry data from the Bureau of Transportation Statistics (BTS) (</w:t>
+      </w:r>
+      <w:hyperlink r:id="rId5" w:history="1">
         <w:r>
           <w:rPr>
-            <w:color w:val="1155CC"/>
-            <w:u w:val="single"/>
+            <w:rStyle w:val="Hyperlink"/>
           </w:rPr>
           <w:t>https://www.kaggle.com/datasets/akhilv11/border-crossing-entry-data</w:t>
         </w:r>
       </w:hyperlink>
-      <w:r>
-        <w:t xml:space="preserve"> ) . It provides information regarding inbound crossings at the U.S.-Canada border and the U.S.- Mexico border between 1996 to 2019. The second </w:t>
+      <w:proofErr w:type="gramStart"/>
+      <w:r>
+        <w:t>) .</w:t>
+      </w:r>
+      <w:proofErr w:type="gramEnd"/>
+      <w:r>
+        <w:t xml:space="preserve"> It provides information regarding inbound crossings at the U.S.-Canada border and the U.S.- Mexico border between 1996 to 2019. </w:t>
+      </w:r>
+      <w:r>
+        <w:t xml:space="preserve">It provides information about the volume of both vehicle traffic and people traffic. It provides the date of each activity, the border port name, the border port code, the states in which the ports are located, the traffic types, traffic volume and the location coordinates for the ports. </w:t>
+      </w:r>
+      <w:r>
+        <w:t>The original CSV file has 346733 data entries.</w:t>
+      </w:r>
+      <w:r>
+        <w:t xml:space="preserve"> </w:t>
+      </w:r>
+    </w:p>
+    <w:p>
+      <w:pPr>
+        <w:ind w:left="142"/>
+      </w:pPr>
+    </w:p>
+    <w:p>
+      <w:pPr>
+        <w:ind w:left="142"/>
+      </w:pPr>
+      <w:r>
+        <w:t xml:space="preserve">The second </w:t>
       </w:r>
       <w:r>
         <w:t xml:space="preserve">data source </w:t>
@@ -113,68 +181,32 @@
       <w:pPr>
         <w:spacing w:before="240" w:after="240"/>
         <w:ind w:left="142"/>
-      </w:pPr>
-      <w:r>
-        <w:t xml:space="preserve">The </w:t>
-      </w:r>
-      <w:r>
-        <w:t xml:space="preserve">border crossing </w:t>
-      </w:r>
-      <w:r>
-        <w:t>data set provides information about the volume of both vehicle traffic and people traffic. It provides the date of each activity, the border port</w:t>
-      </w:r>
-      <w:r>
-        <w:t xml:space="preserve"> name, the border port code</w:t>
-      </w:r>
-      <w:r>
-        <w:t>, the states in which the ports are located</w:t>
-      </w:r>
-      <w:r>
-        <w:t>,</w:t>
-      </w:r>
-      <w:r>
-        <w:t xml:space="preserve"> the </w:t>
-      </w:r>
-      <w:r>
-        <w:t>traffic types, traffic volume and the location coordinates for the ports</w:t>
-      </w:r>
-      <w:r>
-        <w:t>.</w:t>
+        <w:rPr>
+          <w:i/>
+          <w:iCs/>
+        </w:rPr>
+      </w:pPr>
+      <w:r>
+        <w:rPr>
+          <w:i/>
+          <w:iCs/>
+        </w:rPr>
+        <w:t>Data Cleaning and Methodology</w:t>
+      </w:r>
+    </w:p>
+    <w:p>
+      <w:pPr>
+        <w:spacing w:before="240" w:after="240"/>
+        <w:ind w:left="142"/>
+      </w:pPr>
+      <w:r>
+        <w:t>Th</w:t>
+      </w:r>
+      <w:r>
+        <w:t>is</w:t>
       </w:r>
       <w:r>
         <w:t xml:space="preserve"> </w:t>
-      </w:r>
-      <w:r>
-        <w:t>The original CSV file has 346733 data entries.</w:t>
-      </w:r>
-      <w:r>
-        <w:t xml:space="preserve"> </w:t>
-      </w:r>
-    </w:p>
-    <w:p>
-      <w:pPr>
-        <w:spacing w:before="240" w:after="240"/>
-        <w:ind w:left="142"/>
-        <w:rPr>
-          <w:b/>
-          <w:bCs/>
-        </w:rPr>
-      </w:pPr>
-      <w:r>
-        <w:rPr>
-          <w:b/>
-          <w:bCs/>
-        </w:rPr>
-        <w:t>Data Cleaning and Methodology</w:t>
-      </w:r>
-    </w:p>
-    <w:p>
-      <w:pPr>
-        <w:spacing w:before="240" w:after="240"/>
-        <w:ind w:left="142"/>
-      </w:pPr>
-      <w:r>
-        <w:t xml:space="preserve">The </w:t>
       </w:r>
       <w:r>
         <w:t xml:space="preserve">project has 4 </w:t>
@@ -313,12 +345,16 @@
         <w:rPr>
           <w:i/>
           <w:iCs/>
+          <w:sz w:val="20"/>
+          <w:szCs w:val="20"/>
         </w:rPr>
       </w:pPr>
       <w:r>
         <w:rPr>
           <w:i/>
           <w:iCs/>
+          <w:sz w:val="20"/>
+          <w:szCs w:val="20"/>
         </w:rPr>
         <w:t>Border Crossing Data</w:t>
       </w:r>
@@ -335,7 +371,25 @@
         <w:t xml:space="preserve"> </w:t>
       </w:r>
       <w:r>
-        <w:t>2018. The format for ‘Date’ column was originally string and although the value had year, month, day and time but there was only one date for each month which implies that it was monthly data. We converted the values in this column to ‘datetime’ format as well as retrieved the ‘timestamp’ formatted data in a separate column. The datetime data was split into year, month and date values.</w:t>
+        <w:t xml:space="preserve">2018. The format for </w:t>
+      </w:r>
+      <w:r>
+        <w:t xml:space="preserve">the </w:t>
+      </w:r>
+      <w:r>
+        <w:t>‘Date’ column was originally string and although the value had year, month, day and time</w:t>
+      </w:r>
+      <w:r>
+        <w:t xml:space="preserve">, </w:t>
+      </w:r>
+      <w:r>
+        <w:t xml:space="preserve">there was only one date for each month which implies that it was monthly data. We converted the values in this column to ‘datetime’ format </w:t>
+      </w:r>
+      <w:r>
+        <w:t>and</w:t>
+      </w:r>
+      <w:r>
+        <w:t xml:space="preserve"> retrieved the ‘timestamp’ formatted data in a separate column. The datetime data was split into year, month and date values.</w:t>
       </w:r>
     </w:p>
     <w:p>
@@ -353,6 +407,7 @@
         <w:ind w:left="142"/>
       </w:pPr>
       <w:r>
+        <w:lastRenderedPageBreak/>
         <w:t>Next, we dropped the columns we did not need which were ‘Port Code’ and original columns for ‘Date’ and ‘Location’. Then we filtered the data to our targeted analysis period of Jan-2009 to Dec-2018 which included 144605 data entries. This final retrieved dataset was then exported to a CSV file.</w:t>
       </w:r>
     </w:p>
@@ -370,7 +425,6 @@
           <w:i/>
           <w:iCs/>
         </w:rPr>
-        <w:lastRenderedPageBreak/>
         <w:t>Weather Data</w:t>
       </w:r>
     </w:p>
@@ -380,7 +434,31 @@
         <w:ind w:left="142"/>
       </w:pPr>
       <w:r>
-        <w:t xml:space="preserve">For weather-related analysis, we narrowed our time frame to just 2018 and grouped so we had only one row for each Port Name (116 unique Ports) based on unique timestamp (one timestamp for each month in 2018). The reason for narrowing data for one year was that there was limit on </w:t>
+        <w:t>For weather-related analysis, we narrowed our time frame to just 2018 and grouped</w:t>
+      </w:r>
+      <w:r>
+        <w:t xml:space="preserve"> the data</w:t>
+      </w:r>
+      <w:r>
+        <w:t xml:space="preserve"> so we had only one row for each Port Name (116 unique Ports) based on </w:t>
+      </w:r>
+      <w:r>
+        <w:t xml:space="preserve">the </w:t>
+      </w:r>
+      <w:r>
+        <w:t>unique timestamp (one timestamp for each month in 2018). The data</w:t>
+      </w:r>
+      <w:r>
+        <w:t xml:space="preserve"> was narrowed down to </w:t>
+      </w:r>
+      <w:r>
+        <w:t xml:space="preserve">one year </w:t>
+      </w:r>
+      <w:r>
+        <w:t>because</w:t>
+      </w:r>
+      <w:r>
+        <w:t xml:space="preserve"> there was limit on </w:t>
       </w:r>
       <w:proofErr w:type="spellStart"/>
       <w:r>
@@ -396,14 +474,14 @@
         <w:spacing w:before="240" w:after="240"/>
         <w:ind w:left="142"/>
         <w:rPr>
-          <w:b/>
-          <w:bCs/>
-        </w:rPr>
-      </w:pPr>
-      <w:r>
-        <w:rPr>
-          <w:b/>
-          <w:bCs/>
+          <w:i/>
+          <w:iCs/>
+        </w:rPr>
+      </w:pPr>
+      <w:r>
+        <w:rPr>
+          <w:i/>
+          <w:iCs/>
         </w:rPr>
         <w:t>Limitations</w:t>
       </w:r>
@@ -423,13 +501,43 @@
         <w:t xml:space="preserve">border crossing </w:t>
       </w:r>
       <w:r>
-        <w:t>data set were that it only had information up to 2019 and the 2019 data only went up to February. Had we had access to information up to possibly 2022, we could have provided some more insight. There is also the issue of the data set only showing inbound border activity to the US nor outbound.</w:t>
-      </w:r>
-      <w:r>
-        <w:t xml:space="preserve"> </w:t>
-      </w:r>
-      <w:r>
-        <w:t>For the purposes of our project, we chose to analyze a 10-year span from 2009 to 2018 as those are the most recent years with information from the entire year.</w:t>
+        <w:t>data</w:t>
+      </w:r>
+      <w:r>
+        <w:t xml:space="preserve"> were that it only had information for a limited time period and that it only showed activity for inbound US border crossing date.</w:t>
+      </w:r>
+      <w:r>
+        <w:t xml:space="preserve"> The data</w:t>
+      </w:r>
+      <w:r>
+        <w:t xml:space="preserve"> set only had information up to 2019 and the 2019 data only went up to February. Had we had access to information up to possibly 2022, we could have provided some more </w:t>
+      </w:r>
+      <w:r>
+        <w:t xml:space="preserve">current </w:t>
+      </w:r>
+      <w:r>
+        <w:t xml:space="preserve">insight. </w:t>
+      </w:r>
+      <w:r>
+        <w:t xml:space="preserve">For the purposes of our project, we chose to analyze a 10-year span from 2009 to 2018 as those </w:t>
+      </w:r>
+      <w:r>
+        <w:t>were</w:t>
+      </w:r>
+      <w:r>
+        <w:t xml:space="preserve"> the most recent years with information </w:t>
+      </w:r>
+      <w:r>
+        <w:t>available for</w:t>
+      </w:r>
+      <w:r>
+        <w:t xml:space="preserve"> the entire year</w:t>
+      </w:r>
+      <w:r>
+        <w:t>s</w:t>
+      </w:r>
+      <w:r>
+        <w:t>.</w:t>
       </w:r>
     </w:p>
     <w:p>
@@ -460,10 +568,13 @@
       </w:r>
       <w:proofErr w:type="spellEnd"/>
       <w:r>
-        <w:t xml:space="preserve"> Notebooks investigate the research questions for this project</w:t>
-      </w:r>
-      <w:r>
-        <w:t xml:space="preserve"> which centers around US border activity</w:t>
+        <w:t xml:space="preserve"> Notebooks investigate the research questions </w:t>
+      </w:r>
+      <w:r>
+        <w:t>posed</w:t>
+      </w:r>
+      <w:r>
+        <w:t xml:space="preserve"> which center around US border activity</w:t>
       </w:r>
       <w:r>
         <w:t>.</w:t>
@@ -472,7 +583,13 @@
         <w:t xml:space="preserve">  </w:t>
       </w:r>
       <w:r>
-        <w:t xml:space="preserve">Both the US-Canada border traffic and US-Mexico board traffic are examined within this analysis. Traffic is categorized into segments: </w:t>
+        <w:t>Both the US-Canada border traffic and US-Mexico bo</w:t>
+      </w:r>
+      <w:r>
+        <w:t>rder</w:t>
+      </w:r>
+      <w:r>
+        <w:t xml:space="preserve"> traffic are examined within this analysis. Traffic is categorized into segments: </w:t>
       </w:r>
       <w:r>
         <w:t xml:space="preserve">people </w:t>
@@ -508,7 +625,13 @@
         <w:t xml:space="preserve"> the months with the most activity</w:t>
       </w:r>
       <w:r>
-        <w:t xml:space="preserve"> between 2009 and 2018. The analysis also includes </w:t>
+        <w:t xml:space="preserve"> between 2009 and 2018. </w:t>
+      </w:r>
+      <w:r>
+        <w:t xml:space="preserve">Busy is defined as the volume of people traffic and vehicle traffic across these two borders. </w:t>
+      </w:r>
+      <w:r>
+        <w:t xml:space="preserve">The analysis also includes </w:t>
       </w:r>
       <w:r>
         <w:t xml:space="preserve">correlation </w:t>
@@ -525,12 +648,6 @@
       <w:r>
         <w:t xml:space="preserve"> </w:t>
       </w:r>
-      <w:r>
-        <w:t>In this analysis, busy is defined as the volume of people traffic and vehicle traffic across these two borders.</w:t>
-      </w:r>
-      <w:r>
-        <w:t xml:space="preserve"> </w:t>
-      </w:r>
     </w:p>
     <w:p>
       <w:pPr>
@@ -567,7 +684,31 @@
         <w:ind w:left="142"/>
       </w:pPr>
       <w:r>
-        <w:t xml:space="preserve">There are two borders for the US: the US-Canada Border and the US-Mexico Border.  Two bar graphs were created to determine the answer to this question. One bar graph looked at the people traffic while the second bar graph looked at the vehicle traffic. Next to each of the bar graphs below, there is the table that includes the raw count that makes up the bar graph. </w:t>
+        <w:t xml:space="preserve">There are two borders for the US: the US-Canada Border and the US-Mexico Border.  Two bar graphs were created to answer this question. One bar graph looked at the people traffic while the second bar graph looked at the vehicle traffic. Next to each of the bar graphs below, there is </w:t>
+      </w:r>
+      <w:r>
+        <w:t>a</w:t>
+      </w:r>
+      <w:r>
+        <w:t xml:space="preserve"> table that </w:t>
+      </w:r>
+      <w:r>
+        <w:t>shows</w:t>
+      </w:r>
+      <w:r>
+        <w:t xml:space="preserve"> the raw count </w:t>
+      </w:r>
+      <w:r>
+        <w:t xml:space="preserve">of what </w:t>
+      </w:r>
+      <w:r>
+        <w:t>makes up the bar graph</w:t>
+      </w:r>
+      <w:r>
+        <w:t>s</w:t>
+      </w:r>
+      <w:r>
+        <w:t xml:space="preserve">. </w:t>
       </w:r>
     </w:p>
     <w:p>
@@ -665,9 +806,9 @@
           <w:noProof/>
         </w:rPr>
         <w:drawing>
-          <wp:inline distT="114300" distB="114300" distL="114300" distR="114300" wp14:anchorId="340B53D6" wp14:editId="553CE410">
-            <wp:extent cx="4770408" cy="3062377"/>
-            <wp:effectExtent l="0" t="0" r="0" b="5080"/>
+          <wp:inline distT="114300" distB="114300" distL="114300" distR="114300" wp14:anchorId="340B53D6" wp14:editId="1393F999">
+            <wp:extent cx="4899660" cy="3067601"/>
+            <wp:effectExtent l="0" t="0" r="0" b="0"/>
             <wp:docPr id="3" name="image16.png"/>
             <wp:cNvGraphicFramePr/>
             <a:graphic xmlns:a="http://schemas.openxmlformats.org/drawingml/2006/main">
@@ -687,7 +828,7 @@
                   <pic:spPr>
                     <a:xfrm>
                       <a:off x="0" y="0"/>
-                      <a:ext cx="4780944" cy="3069141"/>
+                      <a:ext cx="4924722" cy="3083292"/>
                     </a:xfrm>
                     <a:prstGeom prst="rect">
                       <a:avLst/>
@@ -745,6 +886,11 @@
       <w:pPr>
         <w:ind w:left="142"/>
       </w:pPr>
+    </w:p>
+    <w:p>
+      <w:pPr>
+        <w:ind w:left="142"/>
+      </w:pPr>
       <w:r>
         <w:t xml:space="preserve">The people traffic for the US-Mexico border is 3 times higher than the US-Canada border overall across the 10 years analyzed </w:t>
       </w:r>
@@ -754,15 +900,7 @@
       </w:r>
       <w:proofErr w:type="gramEnd"/>
       <w:r>
-        <w:t xml:space="preserve"> 2009-2018. The US-Mexico border has 1.2 billion more people crossing the border overall. The vehicle traffic for the US-Mexico border is also 2 times higher than the traffic across the US-Canada border. The US-Mexico border has 380 million more vehicles crossing the border overall. For both the people and vehicle traffic, the US-Mexico border has an upward tick of activity from 2012 to 2018, jumping about 23</w:t>
-      </w:r>
-      <w:proofErr w:type="gramStart"/>
-      <w:r>
-        <w:t>%  for</w:t>
-      </w:r>
-      <w:proofErr w:type="gramEnd"/>
-      <w:r>
-        <w:t xml:space="preserve"> its vehicle traffic and jumping about 21% for its people traffic. For both the US-Mexico border and the US-Canada border, the people traffic is much higher in general.</w:t>
+        <w:t xml:space="preserve"> 2009-2018. The US-Mexico border has 1.2 billion more people crossing the border overall. The vehicle traffic for the US-Mexico border is also 2 times higher than the traffic across the US-Canada border. The US-Mexico border has 380 million more vehicles crossing the border overall. For both the people and vehicle traffic, the US-Mexico border has an upward tick of activity from 2012 to 2018, jumping about 23% for its vehicle traffic and jumping about 21% for its people traffic. For both the US-Mexico border and the US-Canada border, the people traffic is much higher in general.</w:t>
       </w:r>
     </w:p>
     <w:p>
@@ -784,7 +922,6 @@
         <w:rPr>
           <w:b/>
         </w:rPr>
-        <w:lastRenderedPageBreak/>
         <w:t>Question 2 - Which are the top 5 busiest ports between US and Canada?</w:t>
       </w:r>
     </w:p>
@@ -908,25 +1045,72 @@
         <w:ind w:left="142"/>
       </w:pPr>
       <w:r>
-        <w:t>Across the US-Canada border, between 2009 to 2018, the top five busiest ports overall are Buffalo-Niagara Falls, Blaine, Champlain-Rousses Point, Detroit and Port Huron. The top two busiest ports for people traffic are Buffalo-Niagara Falls and Blaine. Both of these ports are close to metropolitan cities and are located towards the end of US-Canada border line.  For its vehicle traffic, the top two busiest ports are Buffalo-Niagara Falls and Detroit. There is an increase in people traffic from 2010-2012 in these two ports, then there is a decline and another uptick starting in 2017. The people and vehicle traffic for the Detroit port stays relatively steady across the year compared to the other active ports.</w:t>
-      </w:r>
-    </w:p>
-    <w:p>
-      <w:pPr>
-        <w:ind w:left="142"/>
-      </w:pPr>
-    </w:p>
-    <w:p>
-      <w:pPr>
-        <w:ind w:left="142"/>
-        <w:rPr>
-          <w:b/>
-        </w:rPr>
-      </w:pPr>
-      <w:r>
-        <w:rPr>
-          <w:b/>
-        </w:rPr>
+        <w:t xml:space="preserve">Across the US-Canada border, between 2009 to 2018, the top five busiest ports overall are Buffalo-Niagara Falls, Blaine, Champlain-Rousses Point, Detroit and Port Huron. The top two busiest ports for people traffic are Buffalo-Niagara Falls and Blaine. Both of these ports are close to metropolitan cities and are located towards the end of US-Canada border line.  For its vehicle traffic, the top two busiest ports are Buffalo-Niagara Falls and Detroit. There is an increase in people traffic from 2010-2012 </w:t>
+      </w:r>
+      <w:r>
+        <w:t>for the ports in Buffalo-Niagara Falls and Blaine</w:t>
+      </w:r>
+      <w:r>
+        <w:t xml:space="preserve">, then there is a decline </w:t>
+      </w:r>
+      <w:r>
+        <w:t xml:space="preserve">from 2013 </w:t>
+      </w:r>
+      <w:r>
+        <w:t xml:space="preserve">and another uptick starting in 2017. The people and vehicle traffic for </w:t>
+      </w:r>
+      <w:r>
+        <w:t xml:space="preserve">at </w:t>
+      </w:r>
+      <w:r>
+        <w:t xml:space="preserve">the </w:t>
+      </w:r>
+      <w:r>
+        <w:t>Champlain-Rousses Point</w:t>
+      </w:r>
+      <w:r>
+        <w:t xml:space="preserve"> port stays relatively steady across the year compared to the other </w:t>
+      </w:r>
+      <w:r>
+        <w:t>busy</w:t>
+      </w:r>
+      <w:r>
+        <w:t xml:space="preserve"> ports.</w:t>
+      </w:r>
+    </w:p>
+    <w:p>
+      <w:pPr>
+        <w:ind w:left="142"/>
+      </w:pPr>
+    </w:p>
+    <w:p>
+      <w:pPr>
+        <w:ind w:left="142"/>
+        <w:rPr>
+          <w:b/>
+        </w:rPr>
+      </w:pPr>
+    </w:p>
+    <w:p>
+      <w:pPr>
+        <w:ind w:left="142"/>
+        <w:rPr>
+          <w:b/>
+        </w:rPr>
+      </w:pPr>
+    </w:p>
+    <w:p>
+      <w:pPr>
+        <w:ind w:left="142"/>
+        <w:rPr>
+          <w:b/>
+        </w:rPr>
+      </w:pPr>
+      <w:r>
+        <w:rPr>
+          <w:b/>
+        </w:rPr>
+        <w:lastRenderedPageBreak/>
         <w:t>Question 3: Which are the top 5 busiest ports between US and Mexico?</w:t>
       </w:r>
     </w:p>
@@ -943,7 +1127,6 @@
         <w:ind w:left="142"/>
       </w:pPr>
       <w:r>
-        <w:lastRenderedPageBreak/>
         <w:t>Similar to question 2, for this question, line graphs were used to look at the people traffic and the vehicle traffic across the US-Mexico border. However, because there are significantly less ports across the US-Mexico border, bar graphs were also included to provide some additional insight.</w:t>
       </w:r>
     </w:p>
@@ -1232,15 +1415,47 @@
       </w:pPr>
       <w:r>
         <w:lastRenderedPageBreak/>
-        <w:t xml:space="preserve">The top 5 busiest ports for both people traffic and vehicle traffic across the US-Mexico border are San Ysidro, El Paso, Laredo, </w:t>
+        <w:t xml:space="preserve">The top 5 busiest ports for both people traffic and vehicle traffic across the US-Mexico border </w:t>
+      </w:r>
+      <w:r>
+        <w:t xml:space="preserve">between 2008 </w:t>
       </w:r>
       <w:proofErr w:type="spellStart"/>
       <w:r>
+        <w:t>ans</w:t>
+      </w:r>
+      <w:proofErr w:type="spellEnd"/>
+      <w:r>
+        <w:t xml:space="preserve"> 2019 </w:t>
+      </w:r>
+      <w:r>
+        <w:t xml:space="preserve">are San Ysidro, El Paso, Laredo, </w:t>
+      </w:r>
+      <w:proofErr w:type="spellStart"/>
+      <w:r>
         <w:t>Otay</w:t>
       </w:r>
       <w:proofErr w:type="spellEnd"/>
       <w:r>
-        <w:t xml:space="preserve"> Mesa and Hidalgo, between 2008-2019. The top two busiest ports across both people traffic and vehicle traffic are the San Ysidro and El Paso; these ports are near metropolitan cities. Moreover, across these two busiest ports, there is a decrease from 2009 to end 2012 then a steady increase as of 2013 across both ports. Across the busiest port across the US-Mexico border </w:t>
+        <w:t xml:space="preserve"> Mesa and Hidalgo. The top two busiest ports across both people traffic and vehicle traffic are San Ysidro and El Paso; these ports are near metropolitan cities. </w:t>
+      </w:r>
+      <w:r>
+        <w:t>A</w:t>
+      </w:r>
+      <w:r>
+        <w:t xml:space="preserve">cross these two ports, there is a decrease from 2009 to end 2012 then a steady increase as of 2013 across both ports. </w:t>
+      </w:r>
+      <w:r>
+        <w:t xml:space="preserve">From </w:t>
+      </w:r>
+      <w:r>
+        <w:t>the busiest port</w:t>
+      </w:r>
+      <w:r>
+        <w:t xml:space="preserve"> </w:t>
+      </w:r>
+      <w:r>
+        <w:t xml:space="preserve">across the US-Mexico border </w:t>
       </w:r>
       <w:proofErr w:type="gramStart"/>
       <w:r>
@@ -1305,6 +1520,46 @@
         <w:ind w:left="142"/>
         <w:jc w:val="center"/>
       </w:pPr>
+      <w:r>
+        <w:rPr>
+          <w:noProof/>
+        </w:rPr>
+        <w:drawing>
+          <wp:inline distT="114300" distB="114300" distL="114300" distR="114300" wp14:anchorId="2ACD487F" wp14:editId="2062F6B9">
+            <wp:extent cx="3570139" cy="2227689"/>
+            <wp:effectExtent l="0" t="0" r="0" b="0"/>
+            <wp:docPr id="25" name="image28.png"/>
+            <wp:cNvGraphicFramePr/>
+            <a:graphic xmlns:a="http://schemas.openxmlformats.org/drawingml/2006/main">
+              <a:graphicData uri="http://schemas.openxmlformats.org/drawingml/2006/picture">
+                <pic:pic xmlns:pic="http://schemas.openxmlformats.org/drawingml/2006/picture">
+                  <pic:nvPicPr>
+                    <pic:cNvPr id="0" name="image28.png"/>
+                    <pic:cNvPicPr preferRelativeResize="0"/>
+                  </pic:nvPicPr>
+                  <pic:blipFill>
+                    <a:blip r:embed="rId19"/>
+                    <a:srcRect/>
+                    <a:stretch>
+                      <a:fillRect/>
+                    </a:stretch>
+                  </pic:blipFill>
+                  <pic:spPr>
+                    <a:xfrm>
+                      <a:off x="0" y="0"/>
+                      <a:ext cx="3570139" cy="2227689"/>
+                    </a:xfrm>
+                    <a:prstGeom prst="rect">
+                      <a:avLst/>
+                    </a:prstGeom>
+                    <a:ln/>
+                  </pic:spPr>
+                </pic:pic>
+              </a:graphicData>
+            </a:graphic>
+          </wp:inline>
+        </w:drawing>
+      </w:r>
       <w:r>
         <w:rPr>
           <w:noProof/>
@@ -1323,7 +1578,7 @@
                     <pic:cNvPicPr preferRelativeResize="0"/>
                   </pic:nvPicPr>
                   <pic:blipFill>
-                    <a:blip r:embed="rId19"/>
+                    <a:blip r:embed="rId20"/>
                     <a:srcRect/>
                     <a:stretch>
                       <a:fillRect/>
@@ -1333,46 +1588,6 @@
                     <a:xfrm>
                       <a:off x="0" y="0"/>
                       <a:ext cx="3549062" cy="2218164"/>
-                    </a:xfrm>
-                    <a:prstGeom prst="rect">
-                      <a:avLst/>
-                    </a:prstGeom>
-                    <a:ln/>
-                  </pic:spPr>
-                </pic:pic>
-              </a:graphicData>
-            </a:graphic>
-          </wp:inline>
-        </w:drawing>
-      </w:r>
-      <w:r>
-        <w:rPr>
-          <w:noProof/>
-        </w:rPr>
-        <w:drawing>
-          <wp:inline distT="114300" distB="114300" distL="114300" distR="114300" wp14:anchorId="43BBDCEF" wp14:editId="191792FF">
-            <wp:extent cx="3570139" cy="2227689"/>
-            <wp:effectExtent l="0" t="0" r="0" b="0"/>
-            <wp:docPr id="25" name="image28.png"/>
-            <wp:cNvGraphicFramePr/>
-            <a:graphic xmlns:a="http://schemas.openxmlformats.org/drawingml/2006/main">
-              <a:graphicData uri="http://schemas.openxmlformats.org/drawingml/2006/picture">
-                <pic:pic xmlns:pic="http://schemas.openxmlformats.org/drawingml/2006/picture">
-                  <pic:nvPicPr>
-                    <pic:cNvPr id="0" name="image28.png"/>
-                    <pic:cNvPicPr preferRelativeResize="0"/>
-                  </pic:nvPicPr>
-                  <pic:blipFill>
-                    <a:blip r:embed="rId20"/>
-                    <a:srcRect/>
-                    <a:stretch>
-                      <a:fillRect/>
-                    </a:stretch>
-                  </pic:blipFill>
-                  <pic:spPr>
-                    <a:xfrm>
-                      <a:off x="0" y="0"/>
-                      <a:ext cx="3570139" cy="2227689"/>
                     </a:xfrm>
                     <a:prstGeom prst="rect">
                       <a:avLst/>
@@ -1599,7 +1814,25 @@
         </w:rPr>
       </w:pPr>
       <w:r>
-        <w:t xml:space="preserve">Across the US-Canada border, the top three busiest states are Michigan, New York and Washington. Michigan has the most vehicle traffic followed by New York at a close second. New York has the most people traffic followed by Washington. New York has about 1.5 times more people traffic than Washington. New York remains the busiest state overall for both vehicle and people traffic showing a more consistent traffic trend line across the years. In New York, there is a significant difference between the number of people crossing the border versus vehicles crossing the border. The people traffic is about 2 times more. In regards to both vehicle and people traffic, the volumes increased between 2009 and mid-2012 for the top three busiest states and then started to decrease. Of the three, Michigan has remained relatively steady whereas New York and Washington show greater volatility in their decline. Zooming out, the busiest states also coincide with the busiest ports along the US-Canada border </w:t>
+        <w:t xml:space="preserve">Across the US-Canada border, the top three busiest states are Michigan, New York and Washington. Michigan has the most vehicle traffic followed by New York at a close second. New York has </w:t>
+      </w:r>
+      <w:r>
+        <w:t xml:space="preserve">on average </w:t>
+      </w:r>
+      <w:r>
+        <w:t>the most people traffic followed by Washington. New York has about 1.5 times more people traffic than Washington. New York remains the busiest state overall for both vehicle and people traffic showing a more consistent traffic trend line</w:t>
+      </w:r>
+      <w:r>
+        <w:t>s</w:t>
+      </w:r>
+      <w:r>
+        <w:t xml:space="preserve"> across the years. In New York, there is a significant difference between the number of people crossing the border versus vehicles crossing the border. The people traffic is about 2 times more. In regards to both vehicle and people traffic, the volumes increased between 2009 and mid-2012 for the top three busiest states then started to decrease. Of the three, Michigan has remained relatively steady </w:t>
+      </w:r>
+      <w:r>
+        <w:t xml:space="preserve">across the years </w:t>
+      </w:r>
+      <w:r>
+        <w:t xml:space="preserve">whereas New York and Washington show greater volatility in their decline. Zooming out, the busiest states also coincide with the busiest ports along the US-Canada border </w:t>
       </w:r>
       <w:proofErr w:type="gramStart"/>
       <w:r>
@@ -1607,28 +1840,73 @@
       </w:r>
       <w:proofErr w:type="gramEnd"/>
       <w:r>
-        <w:t xml:space="preserve"> New York and Washington. For the people traffic, New York is on average 7 times busier than Vermont. For vehicle traffic, Michigan is on average on 10 times busier than Vermont.</w:t>
-      </w:r>
-    </w:p>
-    <w:p>
-      <w:pPr>
-        <w:ind w:left="142"/>
-        <w:rPr>
-          <w:b/>
-        </w:rPr>
-      </w:pPr>
-    </w:p>
-    <w:p>
-      <w:pPr>
-        <w:ind w:left="142"/>
-        <w:rPr>
-          <w:b/>
-        </w:rPr>
-      </w:pPr>
-      <w:r>
-        <w:rPr>
-          <w:b/>
-        </w:rPr>
+        <w:t xml:space="preserve"> New York and Washington. For the people traffic, New York is on average 7 times busier than Vermont</w:t>
+      </w:r>
+      <w:r>
+        <w:t xml:space="preserve"> on average</w:t>
+      </w:r>
+      <w:r>
+        <w:t>. For vehicle traffic, Michigan is on average on 10 times busier than Vermont</w:t>
+      </w:r>
+      <w:r>
+        <w:t xml:space="preserve"> on average</w:t>
+      </w:r>
+      <w:r>
+        <w:t>.</w:t>
+      </w:r>
+    </w:p>
+    <w:p>
+      <w:pPr>
+        <w:ind w:left="142"/>
+        <w:rPr>
+          <w:b/>
+        </w:rPr>
+      </w:pPr>
+    </w:p>
+    <w:p>
+      <w:pPr>
+        <w:ind w:left="142"/>
+        <w:rPr>
+          <w:b/>
+        </w:rPr>
+      </w:pPr>
+    </w:p>
+    <w:p>
+      <w:pPr>
+        <w:ind w:left="142"/>
+        <w:rPr>
+          <w:b/>
+        </w:rPr>
+      </w:pPr>
+    </w:p>
+    <w:p>
+      <w:pPr>
+        <w:ind w:left="142"/>
+        <w:rPr>
+          <w:b/>
+        </w:rPr>
+      </w:pPr>
+    </w:p>
+    <w:p>
+      <w:pPr>
+        <w:ind w:left="142"/>
+        <w:rPr>
+          <w:b/>
+        </w:rPr>
+      </w:pPr>
+    </w:p>
+    <w:p>
+      <w:pPr>
+        <w:ind w:left="142"/>
+        <w:rPr>
+          <w:b/>
+        </w:rPr>
+      </w:pPr>
+      <w:r>
+        <w:rPr>
+          <w:b/>
+        </w:rPr>
+        <w:lastRenderedPageBreak/>
         <w:t>Question 5: Which are the top 3 busiest states across US-Mexico border?</w:t>
       </w:r>
     </w:p>
@@ -1665,7 +1943,6 @@
         <w:rPr>
           <w:noProof/>
         </w:rPr>
-        <w:lastRenderedPageBreak/>
         <w:drawing>
           <wp:inline distT="114300" distB="114300" distL="114300" distR="114300" wp14:anchorId="69200297" wp14:editId="53635E48">
             <wp:extent cx="3933646" cy="2717321"/>
@@ -1818,36 +2095,6 @@
     <w:p>
       <w:pPr>
         <w:ind w:left="142"/>
-        <w:jc w:val="center"/>
-      </w:pPr>
-    </w:p>
-    <w:p>
-      <w:pPr>
-        <w:ind w:left="142"/>
-        <w:jc w:val="center"/>
-      </w:pPr>
-    </w:p>
-    <w:p>
-      <w:pPr>
-        <w:ind w:left="142"/>
-        <w:jc w:val="center"/>
-      </w:pPr>
-    </w:p>
-    <w:p>
-      <w:pPr>
-        <w:ind w:left="142"/>
-        <w:jc w:val="center"/>
-      </w:pPr>
-    </w:p>
-    <w:p>
-      <w:pPr>
-        <w:ind w:left="142"/>
-        <w:jc w:val="center"/>
-      </w:pPr>
-    </w:p>
-    <w:p>
-      <w:pPr>
-        <w:ind w:left="142"/>
       </w:pPr>
       <w:r>
         <w:rPr>
@@ -2036,7 +2283,31 @@
         <w:ind w:left="142"/>
       </w:pPr>
       <w:r>
-        <w:t xml:space="preserve">Across the US-Mexico border, the top three busiest states for people traffic are Texas, California and Arizona. The top three busiest states for vehicle traffic are Texas, California and Michigan. Texas has 1.2 times more people traffic than California. Texas remains the busiest state overall for both vehicle and people traffic; there was a decrease in traffic in this state from 2009 to 2011 then an upward increase since 2012. In Texas, there is a significant difference between the number of people crossing the border versus vehicles crossing the border; the people traffic is about 2 times higher.  In regards to both vehicle and people traffic, the volumes increased between 2009 and 2011, for Texas and California and then start to trend upward. Of the three, Arizona has remained relatively steady across the years.  Zooming out, the busiest states also coincide with the business ports along the US-Mexico </w:t>
+        <w:t xml:space="preserve">Across the US-Mexico border, the top three busiest states for </w:t>
+      </w:r>
+      <w:r>
+        <w:t xml:space="preserve">both </w:t>
+      </w:r>
+      <w:r>
+        <w:t>people</w:t>
+      </w:r>
+      <w:r>
+        <w:t xml:space="preserve"> and vehicle</w:t>
+      </w:r>
+      <w:r>
+        <w:t xml:space="preserve"> traffic are Texas, California and Arizona. Texas has 1.2 times more people traffic than California</w:t>
+      </w:r>
+      <w:r>
+        <w:t xml:space="preserve"> on average</w:t>
+      </w:r>
+      <w:r>
+        <w:t>. Texas remains the busiest state overall for both vehicle and people traffic; there was a decrease in traffic in this state from 2009 to 2011 then an upward increase since 2012. In Texas, there is a significant difference between the number of people crossing the border versus vehicles crossing the border; the people traffic is about 2 times higher</w:t>
+      </w:r>
+      <w:r>
+        <w:t xml:space="preserve"> on average</w:t>
+      </w:r>
+      <w:r>
+        <w:t xml:space="preserve">.  In regards to both vehicle and people traffic, the volumes increased between 2009 and 2011, for Texas and California and then start to trend upward. Of the three, Arizona has remained relatively steady across the years.  Zooming out, the busiest states also coincide with the business ports along the US-Mexico </w:t>
       </w:r>
       <w:proofErr w:type="gramStart"/>
       <w:r>
@@ -2044,30 +2315,62 @@
       </w:r>
       <w:proofErr w:type="gramEnd"/>
       <w:r>
-        <w:t xml:space="preserve"> Texas and California. For the people traffic, Texas is 36 times busier than New Mexico. For vehicle traffic, Texas is 5 times busier than New Mexico.</w:t>
-      </w:r>
-    </w:p>
-    <w:p>
-      <w:pPr>
-        <w:ind w:left="142"/>
-      </w:pPr>
-    </w:p>
-    <w:p>
-      <w:pPr>
-        <w:ind w:left="142"/>
-      </w:pPr>
-    </w:p>
-    <w:p>
-      <w:pPr>
-        <w:ind w:left="142"/>
-        <w:rPr>
-          <w:b/>
-        </w:rPr>
-      </w:pPr>
-      <w:r>
-        <w:rPr>
-          <w:b/>
-        </w:rPr>
+        <w:t xml:space="preserve"> Texas and California. For the people traffic, Texas is 36 times busier than New Mexico</w:t>
+      </w:r>
+      <w:r>
+        <w:t xml:space="preserve"> on average</w:t>
+      </w:r>
+      <w:r>
+        <w:t>. For vehicle traffic, Texas is 5 times busier than New Mexico.</w:t>
+      </w:r>
+    </w:p>
+    <w:p>
+      <w:pPr>
+        <w:ind w:left="142"/>
+      </w:pPr>
+    </w:p>
+    <w:p>
+      <w:pPr>
+        <w:ind w:left="142"/>
+      </w:pPr>
+    </w:p>
+    <w:p>
+      <w:pPr>
+        <w:ind w:left="142"/>
+      </w:pPr>
+    </w:p>
+    <w:p>
+      <w:pPr>
+        <w:ind w:left="142"/>
+      </w:pPr>
+    </w:p>
+    <w:p>
+      <w:pPr>
+        <w:ind w:left="142"/>
+      </w:pPr>
+    </w:p>
+    <w:p>
+      <w:pPr>
+        <w:ind w:left="142"/>
+      </w:pPr>
+    </w:p>
+    <w:p>
+      <w:pPr>
+        <w:ind w:left="142"/>
+      </w:pPr>
+    </w:p>
+    <w:p>
+      <w:pPr>
+        <w:ind w:left="142"/>
+        <w:rPr>
+          <w:b/>
+        </w:rPr>
+      </w:pPr>
+      <w:r>
+        <w:rPr>
+          <w:b/>
+        </w:rPr>
+        <w:lastRenderedPageBreak/>
         <w:t xml:space="preserve">Question 6: </w:t>
       </w:r>
       <w:r>
@@ -2160,6 +2463,46 @@
           <w:noProof/>
         </w:rPr>
         <w:drawing>
+          <wp:inline distT="114300" distB="114300" distL="114300" distR="114300" wp14:anchorId="5B39639E" wp14:editId="43AF9876">
+            <wp:extent cx="3976370" cy="2553335"/>
+            <wp:effectExtent l="0" t="0" r="5080" b="0"/>
+            <wp:docPr id="28" name="image13.png"/>
+            <wp:cNvGraphicFramePr/>
+            <a:graphic xmlns:a="http://schemas.openxmlformats.org/drawingml/2006/main">
+              <a:graphicData uri="http://schemas.openxmlformats.org/drawingml/2006/picture">
+                <pic:pic xmlns:pic="http://schemas.openxmlformats.org/drawingml/2006/picture">
+                  <pic:nvPicPr>
+                    <pic:cNvPr id="0" name="image13.png"/>
+                    <pic:cNvPicPr preferRelativeResize="0"/>
+                  </pic:nvPicPr>
+                  <pic:blipFill>
+                    <a:blip r:embed="rId32"/>
+                    <a:srcRect/>
+                    <a:stretch>
+                      <a:fillRect/>
+                    </a:stretch>
+                  </pic:blipFill>
+                  <pic:spPr>
+                    <a:xfrm>
+                      <a:off x="0" y="0"/>
+                      <a:ext cx="3984558" cy="2558593"/>
+                    </a:xfrm>
+                    <a:prstGeom prst="rect">
+                      <a:avLst/>
+                    </a:prstGeom>
+                    <a:ln/>
+                  </pic:spPr>
+                </pic:pic>
+              </a:graphicData>
+            </a:graphic>
+          </wp:inline>
+        </w:drawing>
+      </w:r>
+      <w:r>
+        <w:rPr>
+          <w:noProof/>
+        </w:rPr>
+        <w:drawing>
           <wp:inline distT="114300" distB="114300" distL="114300" distR="114300" wp14:anchorId="57B7338D" wp14:editId="7120A70C">
             <wp:extent cx="3976778" cy="2311880"/>
             <wp:effectExtent l="0" t="0" r="5080" b="0"/>
@@ -2173,7 +2516,7 @@
                     <pic:cNvPicPr preferRelativeResize="0"/>
                   </pic:nvPicPr>
                   <pic:blipFill>
-                    <a:blip r:embed="rId32"/>
+                    <a:blip r:embed="rId33"/>
                     <a:srcRect/>
                     <a:stretch>
                       <a:fillRect/>
@@ -2195,52 +2538,13 @@
           </wp:inline>
         </w:drawing>
       </w:r>
-      <w:r>
-        <w:rPr>
-          <w:noProof/>
-        </w:rPr>
-        <w:drawing>
-          <wp:inline distT="114300" distB="114300" distL="114300" distR="114300" wp14:anchorId="2D38DC38" wp14:editId="537A0AD8">
-            <wp:extent cx="3976370" cy="2553335"/>
-            <wp:effectExtent l="0" t="0" r="5080" b="0"/>
-            <wp:docPr id="28" name="image13.png"/>
-            <wp:cNvGraphicFramePr/>
-            <a:graphic xmlns:a="http://schemas.openxmlformats.org/drawingml/2006/main">
-              <a:graphicData uri="http://schemas.openxmlformats.org/drawingml/2006/picture">
-                <pic:pic xmlns:pic="http://schemas.openxmlformats.org/drawingml/2006/picture">
-                  <pic:nvPicPr>
-                    <pic:cNvPr id="0" name="image13.png"/>
-                    <pic:cNvPicPr preferRelativeResize="0"/>
-                  </pic:nvPicPr>
-                  <pic:blipFill>
-                    <a:blip r:embed="rId33"/>
-                    <a:srcRect/>
-                    <a:stretch>
-                      <a:fillRect/>
-                    </a:stretch>
-                  </pic:blipFill>
-                  <pic:spPr>
-                    <a:xfrm>
-                      <a:off x="0" y="0"/>
-                      <a:ext cx="3984558" cy="2558593"/>
-                    </a:xfrm>
-                    <a:prstGeom prst="rect">
-                      <a:avLst/>
-                    </a:prstGeom>
-                    <a:ln/>
-                  </pic:spPr>
-                </pic:pic>
-              </a:graphicData>
-            </a:graphic>
-          </wp:inline>
-        </w:drawing>
-      </w:r>
-    </w:p>
-    <w:p>
-      <w:pPr>
-        <w:ind w:left="142"/>
-      </w:pPr>
-      <w:r>
+    </w:p>
+    <w:p>
+      <w:pPr>
+        <w:ind w:left="142"/>
+      </w:pPr>
+      <w:r>
+        <w:lastRenderedPageBreak/>
         <w:t>Personal vehicles represent 79.7% of the vehicle volume across the 10 years followed by trucks at 8.8%. For Canada, the use of personal vehicles increased from 2009 to 2013 and then has declined ever since. For Mexico, the use of vehicles declined from 2009 to 2012 and has increased ever since.</w:t>
       </w:r>
     </w:p>
@@ -2501,76 +2805,60 @@
         <w:spacing w:before="240" w:after="240"/>
         <w:ind w:left="142"/>
         <w:rPr>
+          <w:i/>
+          <w:iCs/>
+        </w:rPr>
+      </w:pPr>
+      <w:r>
+        <w:rPr>
+          <w:i/>
+          <w:iCs/>
+        </w:rPr>
+        <w:t>Temperature vs. Average Monthly Border traffic</w:t>
+      </w:r>
+    </w:p>
+    <w:p>
+      <w:pPr>
+        <w:spacing w:before="240" w:after="240"/>
+        <w:ind w:left="142"/>
+        <w:rPr>
           <w:shd w:val="clear" w:color="auto" w:fill="FF9900"/>
         </w:rPr>
       </w:pPr>
       <w:r>
+        <w:t xml:space="preserve">There does not seem to be any impact on traffic coming to US based on temperature (in Celsius). The </w:t>
+      </w:r>
+      <w:proofErr w:type="spellStart"/>
+      <w:r>
+        <w:t>r-value</w:t>
+      </w:r>
+      <w:proofErr w:type="spellEnd"/>
+      <w:r>
+        <w:t xml:space="preserve"> of 0.2943 signifies very weak positive correlation. Comparing between the two borders, US-Canada border has an </w:t>
+      </w:r>
+      <w:proofErr w:type="spellStart"/>
+      <w:r>
+        <w:t>r-value</w:t>
+      </w:r>
+      <w:proofErr w:type="spellEnd"/>
+      <w:r>
+        <w:t xml:space="preserve"> of 0.14 which again confirms very weak positive correlation between temperature and average monthly border traffic. The US-Mexico border has an </w:t>
+      </w:r>
+      <w:proofErr w:type="spellStart"/>
+      <w:r>
+        <w:t>r-value</w:t>
+      </w:r>
+      <w:proofErr w:type="spellEnd"/>
+      <w:r>
+        <w:t xml:space="preserve"> of -0.11 showing very weak</w:t>
+      </w:r>
+      <w:r>
         <w:rPr>
           <w:shd w:val="clear" w:color="auto" w:fill="FF9900"/>
         </w:rPr>
-        <w:t>Temperature vs. Average Monthly Border traffic:</w:t>
-      </w:r>
-    </w:p>
-    <w:p>
-      <w:pPr>
-        <w:spacing w:before="240" w:after="240"/>
-        <w:ind w:left="142"/>
-        <w:rPr>
-          <w:shd w:val="clear" w:color="auto" w:fill="FF9900"/>
-        </w:rPr>
-      </w:pPr>
-      <w:r>
-        <w:rPr>
-          <w:shd w:val="clear" w:color="auto" w:fill="FF9900"/>
-        </w:rPr>
-        <w:t xml:space="preserve">There does not seem to be any impact on traffic coming to US based on temperature (in Celsius). The </w:t>
-      </w:r>
-      <w:proofErr w:type="spellStart"/>
-      <w:r>
-        <w:rPr>
-          <w:shd w:val="clear" w:color="auto" w:fill="FF9900"/>
-        </w:rPr>
-        <w:t>r-value</w:t>
-      </w:r>
-      <w:proofErr w:type="spellEnd"/>
-      <w:r>
-        <w:rPr>
-          <w:shd w:val="clear" w:color="auto" w:fill="FF9900"/>
-        </w:rPr>
-        <w:t xml:space="preserve"> of 0.2943 signifies very weak positive correlation. Comparing between the two borders, US-Canada border has an </w:t>
-      </w:r>
-      <w:proofErr w:type="spellStart"/>
-      <w:r>
-        <w:rPr>
-          <w:shd w:val="clear" w:color="auto" w:fill="FF9900"/>
-        </w:rPr>
-        <w:t>r-value</w:t>
-      </w:r>
-      <w:proofErr w:type="spellEnd"/>
-      <w:r>
-        <w:rPr>
-          <w:shd w:val="clear" w:color="auto" w:fill="FF9900"/>
-        </w:rPr>
-        <w:t xml:space="preserve"> of 0.14 which again confirms very weak positive correlation between temperature and average monthly border traffic. The US-Mexico border has an </w:t>
-      </w:r>
-      <w:proofErr w:type="spellStart"/>
-      <w:r>
-        <w:rPr>
-          <w:shd w:val="clear" w:color="auto" w:fill="FF9900"/>
-        </w:rPr>
-        <w:t>r-value</w:t>
-      </w:r>
-      <w:proofErr w:type="spellEnd"/>
-      <w:r>
-        <w:rPr>
-          <w:shd w:val="clear" w:color="auto" w:fill="FF9900"/>
-        </w:rPr>
-        <w:t xml:space="preserve"> of -0.11 showing very weak </w:t>
-      </w:r>
-      <w:r>
-        <w:rPr>
-          <w:shd w:val="clear" w:color="auto" w:fill="FF9900"/>
-        </w:rPr>
+        <w:t xml:space="preserve"> </w:t>
+      </w:r>
+      <w:r>
         <w:lastRenderedPageBreak/>
         <w:t>negative correlation between temperature and average monthly border traffic. Overall, these two factors do not seem to be correlated.</w:t>
       </w:r>
@@ -2589,10 +2877,10 @@
           <w:noProof/>
         </w:rPr>
         <w:drawing>
-          <wp:inline distT="0" distB="0" distL="0" distR="0" wp14:anchorId="0BD3D3A8" wp14:editId="4E93E6E2">
-            <wp:extent cx="4597880" cy="2873566"/>
-            <wp:effectExtent l="0" t="0" r="0" b="3175"/>
-            <wp:docPr id="14" name="Picture 14"/>
+          <wp:inline distT="0" distB="0" distL="0" distR="0" wp14:anchorId="1C677736" wp14:editId="3B3AFDF7">
+            <wp:extent cx="4966589" cy="3104000"/>
+            <wp:effectExtent l="0" t="0" r="5715" b="1270"/>
+            <wp:docPr id="34" name="Picture 34"/>
             <wp:cNvGraphicFramePr>
               <a:graphicFrameLocks xmlns:a="http://schemas.openxmlformats.org/drawingml/2006/main" noChangeAspect="1"/>
             </wp:cNvGraphicFramePr>
@@ -2600,7 +2888,7 @@
               <a:graphicData uri="http://schemas.openxmlformats.org/drawingml/2006/picture">
                 <pic:pic xmlns:pic="http://schemas.openxmlformats.org/drawingml/2006/picture">
                   <pic:nvPicPr>
-                    <pic:cNvPr id="0" name="Picture 1"/>
+                    <pic:cNvPr id="0" name="Picture 3"/>
                     <pic:cNvPicPr>
                       <a:picLocks noChangeAspect="1" noChangeArrowheads="1"/>
                     </pic:cNvPicPr>
@@ -2621,7 +2909,7 @@
                   <pic:spPr bwMode="auto">
                     <a:xfrm>
                       <a:off x="0" y="0"/>
-                      <a:ext cx="4613799" cy="2883515"/>
+                      <a:ext cx="4986721" cy="3116582"/>
                     </a:xfrm>
                     <a:prstGeom prst="rect">
                       <a:avLst/>
@@ -2652,10 +2940,10 @@
           <w:noProof/>
         </w:rPr>
         <w:drawing>
-          <wp:inline distT="0" distB="0" distL="0" distR="0" wp14:anchorId="1C677736" wp14:editId="0EF0FD04">
-            <wp:extent cx="4676424" cy="2922654"/>
+          <wp:inline distT="0" distB="0" distL="0" distR="0" wp14:anchorId="61832789" wp14:editId="1A7222BC">
+            <wp:extent cx="6045160" cy="2518913"/>
             <wp:effectExtent l="0" t="0" r="0" b="0"/>
-            <wp:docPr id="34" name="Picture 34"/>
+            <wp:docPr id="35" name="Picture 35"/>
             <wp:cNvGraphicFramePr>
               <a:graphicFrameLocks xmlns:a="http://schemas.openxmlformats.org/drawingml/2006/main" noChangeAspect="1"/>
             </wp:cNvGraphicFramePr>
@@ -2663,7 +2951,7 @@
               <a:graphicData uri="http://schemas.openxmlformats.org/drawingml/2006/picture">
                 <pic:pic xmlns:pic="http://schemas.openxmlformats.org/drawingml/2006/picture">
                   <pic:nvPicPr>
-                    <pic:cNvPr id="0" name="Picture 3"/>
+                    <pic:cNvPr id="0" name="Picture 5"/>
                     <pic:cNvPicPr>
                       <a:picLocks noChangeAspect="1" noChangeArrowheads="1"/>
                     </pic:cNvPicPr>
@@ -2684,7 +2972,7 @@
                   <pic:spPr bwMode="auto">
                     <a:xfrm>
                       <a:off x="0" y="0"/>
-                      <a:ext cx="4689711" cy="2930958"/>
+                      <a:ext cx="6068213" cy="2528519"/>
                     </a:xfrm>
                     <a:prstGeom prst="rect">
                       <a:avLst/>
@@ -2704,6 +2992,68 @@
     <w:p>
       <w:pPr>
         <w:spacing w:before="240" w:after="240"/>
+        <w:rPr>
+          <w:shd w:val="clear" w:color="auto" w:fill="FF9900"/>
+        </w:rPr>
+      </w:pPr>
+    </w:p>
+    <w:p>
+      <w:pPr>
+        <w:spacing w:before="240" w:after="240"/>
+        <w:ind w:left="142"/>
+        <w:rPr>
+          <w:i/>
+          <w:iCs/>
+        </w:rPr>
+      </w:pPr>
+      <w:r>
+        <w:rPr>
+          <w:i/>
+          <w:iCs/>
+        </w:rPr>
+        <w:t>Humidity vs. Average Monthly Border traffic</w:t>
+      </w:r>
+    </w:p>
+    <w:p>
+      <w:pPr>
+        <w:spacing w:before="240" w:after="240"/>
+        <w:ind w:left="142"/>
+      </w:pPr>
+      <w:r>
+        <w:t xml:space="preserve">There does not seem to be any impact on traffic coming to US based on humidity levels. The </w:t>
+      </w:r>
+      <w:proofErr w:type="spellStart"/>
+      <w:r>
+        <w:t>r-value</w:t>
+      </w:r>
+      <w:proofErr w:type="spellEnd"/>
+      <w:r>
+        <w:t xml:space="preserve"> of -0.1892 signifies very weak negative correlation. Comparing between the two borders, US-Canada border has an </w:t>
+      </w:r>
+      <w:proofErr w:type="spellStart"/>
+      <w:r>
+        <w:t>r-value</w:t>
+      </w:r>
+      <w:proofErr w:type="spellEnd"/>
+      <w:r>
+        <w:t xml:space="preserve"> of 0.06 which again confirms almost no correlation between humidity and average monthly border traffic. The US-Mexico border has an </w:t>
+      </w:r>
+      <w:proofErr w:type="spellStart"/>
+      <w:r>
+        <w:t>r-value</w:t>
+      </w:r>
+      <w:proofErr w:type="spellEnd"/>
+      <w:r>
+        <w:t xml:space="preserve"> of 0.16 showing very weak positive correlation </w:t>
+      </w:r>
+      <w:r>
+        <w:lastRenderedPageBreak/>
+        <w:t>between humidity and average monthly border traffic. Overall, these two factors do not seem to be correlated.</w:t>
+      </w:r>
+    </w:p>
+    <w:p>
+      <w:pPr>
+        <w:spacing w:before="240" w:after="240"/>
         <w:ind w:left="142"/>
         <w:jc w:val="center"/>
         <w:rPr>
@@ -2714,12 +3064,11 @@
         <w:rPr>
           <w:noProof/>
         </w:rPr>
-        <w:lastRenderedPageBreak/>
         <w:drawing>
-          <wp:inline distT="0" distB="0" distL="0" distR="0" wp14:anchorId="61832789" wp14:editId="71D72071">
-            <wp:extent cx="5624423" cy="2343599"/>
-            <wp:effectExtent l="0" t="0" r="0" b="0"/>
-            <wp:docPr id="35" name="Picture 35"/>
+          <wp:inline distT="0" distB="0" distL="0" distR="0" wp14:anchorId="4D1751D7" wp14:editId="58FEF59E">
+            <wp:extent cx="4201064" cy="2625565"/>
+            <wp:effectExtent l="0" t="0" r="0" b="3810"/>
+            <wp:docPr id="37" name="Picture 37"/>
             <wp:cNvGraphicFramePr>
               <a:graphicFrameLocks xmlns:a="http://schemas.openxmlformats.org/drawingml/2006/main" noChangeAspect="1"/>
             </wp:cNvGraphicFramePr>
@@ -2727,7 +3076,7 @@
               <a:graphicData uri="http://schemas.openxmlformats.org/drawingml/2006/picture">
                 <pic:pic xmlns:pic="http://schemas.openxmlformats.org/drawingml/2006/picture">
                   <pic:nvPicPr>
-                    <pic:cNvPr id="0" name="Picture 5"/>
+                    <pic:cNvPr id="0" name="Picture 9"/>
                     <pic:cNvPicPr>
                       <a:picLocks noChangeAspect="1" noChangeArrowheads="1"/>
                     </pic:cNvPicPr>
@@ -2748,7 +3097,7 @@
                   <pic:spPr bwMode="auto">
                     <a:xfrm>
                       <a:off x="0" y="0"/>
-                      <a:ext cx="5636984" cy="2348833"/>
+                      <a:ext cx="4234603" cy="2646526"/>
                     </a:xfrm>
                     <a:prstGeom prst="rect">
                       <a:avLst/>
@@ -2768,106 +3117,20 @@
     <w:p>
       <w:pPr>
         <w:spacing w:before="240" w:after="240"/>
+        <w:ind w:left="142"/>
         <w:rPr>
           <w:shd w:val="clear" w:color="auto" w:fill="FF9900"/>
         </w:rPr>
       </w:pPr>
-    </w:p>
-    <w:p>
-      <w:pPr>
-        <w:spacing w:before="240" w:after="240"/>
-        <w:ind w:left="142"/>
-        <w:rPr>
-          <w:shd w:val="clear" w:color="auto" w:fill="FF9900"/>
-        </w:rPr>
-      </w:pPr>
-      <w:r>
-        <w:rPr>
-          <w:shd w:val="clear" w:color="auto" w:fill="FF9900"/>
-        </w:rPr>
-        <w:t>Humidity vs. Average Monthly Border traffic:</w:t>
-      </w:r>
-    </w:p>
-    <w:p>
-      <w:pPr>
-        <w:spacing w:before="240" w:after="240"/>
-        <w:ind w:left="142"/>
-        <w:rPr>
-          <w:shd w:val="clear" w:color="auto" w:fill="FF9900"/>
-        </w:rPr>
-      </w:pPr>
-      <w:r>
-        <w:rPr>
-          <w:shd w:val="clear" w:color="auto" w:fill="FF9900"/>
-        </w:rPr>
-        <w:t xml:space="preserve">There does not seem to be any impact on traffic coming to US based on humidity levels. The </w:t>
-      </w:r>
-      <w:proofErr w:type="spellStart"/>
-      <w:r>
-        <w:rPr>
-          <w:shd w:val="clear" w:color="auto" w:fill="FF9900"/>
-        </w:rPr>
-        <w:t>r-value</w:t>
-      </w:r>
-      <w:proofErr w:type="spellEnd"/>
-      <w:r>
-        <w:rPr>
-          <w:shd w:val="clear" w:color="auto" w:fill="FF9900"/>
-        </w:rPr>
-        <w:t xml:space="preserve"> of -0.1892 signifies very weak negative correlation. Comparing between the two borders, US-Canada border has an </w:t>
-      </w:r>
-      <w:proofErr w:type="spellStart"/>
-      <w:r>
-        <w:rPr>
-          <w:shd w:val="clear" w:color="auto" w:fill="FF9900"/>
-        </w:rPr>
-        <w:t>r-value</w:t>
-      </w:r>
-      <w:proofErr w:type="spellEnd"/>
-      <w:r>
-        <w:rPr>
-          <w:shd w:val="clear" w:color="auto" w:fill="FF9900"/>
-        </w:rPr>
-        <w:t xml:space="preserve"> of 0.06 which again confirms almost no correlation between humidity and average monthly border traffic. The US-Mexico border has an </w:t>
-      </w:r>
-      <w:proofErr w:type="spellStart"/>
-      <w:r>
-        <w:rPr>
-          <w:shd w:val="clear" w:color="auto" w:fill="FF9900"/>
-        </w:rPr>
-        <w:t>r-value</w:t>
-      </w:r>
-      <w:proofErr w:type="spellEnd"/>
-      <w:r>
-        <w:rPr>
-          <w:shd w:val="clear" w:color="auto" w:fill="FF9900"/>
-        </w:rPr>
-        <w:t xml:space="preserve"> of 0.16 showing very weak positive correlation between humidity and average monthly border traffic. Overall, these two factors do not seem to be correlated.</w:t>
-      </w:r>
-    </w:p>
-    <w:p>
-      <w:pPr>
-        <w:spacing w:before="240" w:after="240"/>
-        <w:ind w:left="142"/>
-        <w:rPr>
-          <w:shd w:val="clear" w:color="auto" w:fill="FF9900"/>
-        </w:rPr>
-      </w:pPr>
-      <w:r>
-        <w:rPr>
-          <w:shd w:val="clear" w:color="auto" w:fill="FF9900"/>
-        </w:rPr>
-        <w:t xml:space="preserve"> </w:t>
-      </w:r>
       <w:r>
         <w:rPr>
           <w:noProof/>
         </w:rPr>
         <w:drawing>
-          <wp:inline distT="0" distB="0" distL="0" distR="0" wp14:anchorId="06E703A6" wp14:editId="2598CBD9">
-            <wp:extent cx="4537495" cy="2835826"/>
-            <wp:effectExtent l="0" t="0" r="0" b="3175"/>
-            <wp:docPr id="36" name="Picture 36"/>
+          <wp:inline distT="0" distB="0" distL="0" distR="0" wp14:anchorId="474F8675" wp14:editId="79809D32">
+            <wp:extent cx="6691630" cy="2788285"/>
+            <wp:effectExtent l="0" t="0" r="0" b="0"/>
+            <wp:docPr id="38" name="Picture 38"/>
             <wp:cNvGraphicFramePr>
               <a:graphicFrameLocks xmlns:a="http://schemas.openxmlformats.org/drawingml/2006/main" noChangeAspect="1"/>
             </wp:cNvGraphicFramePr>
@@ -2875,7 +3138,7 @@
               <a:graphicData uri="http://schemas.openxmlformats.org/drawingml/2006/picture">
                 <pic:pic xmlns:pic="http://schemas.openxmlformats.org/drawingml/2006/picture">
                   <pic:nvPicPr>
-                    <pic:cNvPr id="0" name="Picture 7"/>
+                    <pic:cNvPr id="0" name="Picture 1"/>
                     <pic:cNvPicPr>
                       <a:picLocks noChangeAspect="1" noChangeArrowheads="1"/>
                     </pic:cNvPicPr>
@@ -2896,7 +3159,7 @@
                   <pic:spPr bwMode="auto">
                     <a:xfrm>
                       <a:off x="0" y="0"/>
-                      <a:ext cx="4552510" cy="2845210"/>
+                      <a:ext cx="6691630" cy="2788285"/>
                     </a:xfrm>
                     <a:prstGeom prst="rect">
                       <a:avLst/>
@@ -2918,6 +3181,57 @@
         <w:spacing w:before="240" w:after="240"/>
         <w:ind w:left="142"/>
         <w:rPr>
+          <w:i/>
+          <w:iCs/>
+        </w:rPr>
+      </w:pPr>
+      <w:r>
+        <w:rPr>
+          <w:i/>
+          <w:iCs/>
+        </w:rPr>
+        <w:t>Cloudiness vs. Average Monthly Border traffic</w:t>
+      </w:r>
+    </w:p>
+    <w:p>
+      <w:pPr>
+        <w:spacing w:before="240" w:after="240"/>
+        <w:ind w:left="142"/>
+      </w:pPr>
+      <w:r>
+        <w:t xml:space="preserve">There does not seem to be any impact on traffic coming to US based on cloudiness levels. The </w:t>
+      </w:r>
+      <w:proofErr w:type="spellStart"/>
+      <w:r>
+        <w:t>r-value</w:t>
+      </w:r>
+      <w:proofErr w:type="spellEnd"/>
+      <w:r>
+        <w:t xml:space="preserve"> of -0.1265 signifies very weak negative correlation. Comparing between the two borders, US-Canada border has an </w:t>
+      </w:r>
+      <w:proofErr w:type="spellStart"/>
+      <w:r>
+        <w:t>r-value</w:t>
+      </w:r>
+      <w:proofErr w:type="spellEnd"/>
+      <w:r>
+        <w:t xml:space="preserve"> of almost zero which again confirms almost no correlation between cloudiness and average monthly border traffic. The US-Mexico border has an </w:t>
+      </w:r>
+      <w:proofErr w:type="spellStart"/>
+      <w:r>
+        <w:t>r-value</w:t>
+      </w:r>
+      <w:proofErr w:type="spellEnd"/>
+      <w:r>
+        <w:t xml:space="preserve"> of 0.01 showing almost no correlation between cloudiness and average monthly border traffic. Overall, these two factors do not seem to be correlated.</w:t>
+      </w:r>
+    </w:p>
+    <w:p>
+      <w:pPr>
+        <w:spacing w:before="240" w:after="240"/>
+        <w:ind w:left="142"/>
+        <w:jc w:val="center"/>
+        <w:rPr>
           <w:shd w:val="clear" w:color="auto" w:fill="FF9900"/>
         </w:rPr>
       </w:pPr>
@@ -2927,10 +3241,10 @@
         </w:rPr>
         <w:lastRenderedPageBreak/>
         <w:drawing>
-          <wp:inline distT="0" distB="0" distL="0" distR="0" wp14:anchorId="4D1751D7" wp14:editId="5A481151">
-            <wp:extent cx="6691630" cy="4182110"/>
-            <wp:effectExtent l="0" t="0" r="0" b="8890"/>
-            <wp:docPr id="37" name="Picture 37"/>
+          <wp:inline distT="0" distB="0" distL="0" distR="0" wp14:anchorId="25DA85D8" wp14:editId="7B8A0673">
+            <wp:extent cx="4408098" cy="2754958"/>
+            <wp:effectExtent l="0" t="0" r="0" b="7620"/>
+            <wp:docPr id="40" name="Picture 40"/>
             <wp:cNvGraphicFramePr>
               <a:graphicFrameLocks xmlns:a="http://schemas.openxmlformats.org/drawingml/2006/main" noChangeAspect="1"/>
             </wp:cNvGraphicFramePr>
@@ -2938,7 +3252,7 @@
               <a:graphicData uri="http://schemas.openxmlformats.org/drawingml/2006/picture">
                 <pic:pic xmlns:pic="http://schemas.openxmlformats.org/drawingml/2006/picture">
                   <pic:nvPicPr>
-                    <pic:cNvPr id="0" name="Picture 9"/>
+                    <pic:cNvPr id="0" name="Picture 5"/>
                     <pic:cNvPicPr>
                       <a:picLocks noChangeAspect="1" noChangeArrowheads="1"/>
                     </pic:cNvPicPr>
@@ -2959,7 +3273,7 @@
                   <pic:spPr bwMode="auto">
                     <a:xfrm>
                       <a:off x="0" y="0"/>
-                      <a:ext cx="6691630" cy="4182110"/>
+                      <a:ext cx="4427446" cy="2767050"/>
                     </a:xfrm>
                     <a:prstGeom prst="rect">
                       <a:avLst/>
@@ -2980,255 +3294,57 @@
       <w:pPr>
         <w:spacing w:before="240" w:after="240"/>
         <w:ind w:left="142"/>
+        <w:jc w:val="center"/>
         <w:rPr>
           <w:shd w:val="clear" w:color="auto" w:fill="FF9900"/>
         </w:rPr>
       </w:pPr>
       <w:r>
         <w:rPr>
-          <w:shd w:val="clear" w:color="auto" w:fill="FF9900"/>
-        </w:rPr>
-        <w:t>Cloudiness vs. Average Monthly Border traffic:</w:t>
-      </w:r>
-    </w:p>
-    <w:p>
-      <w:pPr>
-        <w:spacing w:before="240" w:after="240"/>
-        <w:ind w:left="142"/>
-        <w:rPr>
-          <w:shd w:val="clear" w:color="auto" w:fill="FF9900"/>
-        </w:rPr>
-      </w:pPr>
-      <w:r>
-        <w:rPr>
-          <w:shd w:val="clear" w:color="auto" w:fill="FF9900"/>
-        </w:rPr>
-        <w:t xml:space="preserve">There does not seem to be any impact on traffic coming to US based on cloudiness levels. The </w:t>
-      </w:r>
-      <w:proofErr w:type="spellStart"/>
-      <w:r>
-        <w:rPr>
-          <w:shd w:val="clear" w:color="auto" w:fill="FF9900"/>
-        </w:rPr>
-        <w:t>r-value</w:t>
-      </w:r>
-      <w:proofErr w:type="spellEnd"/>
-      <w:r>
-        <w:rPr>
-          <w:shd w:val="clear" w:color="auto" w:fill="FF9900"/>
-        </w:rPr>
-        <w:t xml:space="preserve"> of -0.1265 signifies very weak negative correlation. Comparing between the two borders, US-Canada border has an </w:t>
-      </w:r>
-      <w:proofErr w:type="spellStart"/>
-      <w:r>
-        <w:rPr>
-          <w:shd w:val="clear" w:color="auto" w:fill="FF9900"/>
-        </w:rPr>
-        <w:t>r-value</w:t>
-      </w:r>
-      <w:proofErr w:type="spellEnd"/>
-      <w:r>
-        <w:rPr>
-          <w:shd w:val="clear" w:color="auto" w:fill="FF9900"/>
-        </w:rPr>
-        <w:t xml:space="preserve"> of almost zero which again confirms almost no correlation between cloudiness and average monthly border traffic. The US-Mexico border has an </w:t>
-      </w:r>
-      <w:proofErr w:type="spellStart"/>
-      <w:r>
-        <w:rPr>
-          <w:shd w:val="clear" w:color="auto" w:fill="FF9900"/>
-        </w:rPr>
-        <w:t>r-value</w:t>
-      </w:r>
-      <w:proofErr w:type="spellEnd"/>
-      <w:r>
-        <w:rPr>
-          <w:shd w:val="clear" w:color="auto" w:fill="FF9900"/>
-        </w:rPr>
-        <w:t xml:space="preserve"> of 0.01 showing almost no correlation between cloudiness and average monthly border traffic. Overall, these two factors do not seem to be correlated.</w:t>
-      </w:r>
-    </w:p>
-    <w:p>
-      <w:pPr>
-        <w:spacing w:before="240" w:after="240"/>
-        <w:ind w:left="142"/>
-        <w:rPr>
-          <w:shd w:val="clear" w:color="auto" w:fill="FF9900"/>
-        </w:rPr>
-      </w:pPr>
-      <w:r>
-        <w:rPr>
-          <w:shd w:val="clear" w:color="auto" w:fill="FF9900"/>
-        </w:rPr>
-        <w:t xml:space="preserve"> </w:t>
-      </w:r>
-    </w:p>
-    <w:p>
-      <w:pPr>
-        <w:spacing w:before="240" w:after="240"/>
-        <w:ind w:left="142"/>
-        <w:rPr>
-          <w:shd w:val="clear" w:color="auto" w:fill="FF9900"/>
-        </w:rPr>
-      </w:pPr>
-      <w:r>
-        <w:rPr>
-          <w:shd w:val="clear" w:color="auto" w:fill="FF9900"/>
-        </w:rPr>
-        <w:t>Wind Speed vs. Average Monthly Border traffic:</w:t>
-      </w:r>
-    </w:p>
-    <w:p>
-      <w:pPr>
-        <w:spacing w:before="240" w:after="240"/>
-        <w:ind w:left="142"/>
-        <w:rPr>
-          <w:shd w:val="clear" w:color="auto" w:fill="FF9900"/>
-        </w:rPr>
-      </w:pPr>
-      <w:r>
-        <w:rPr>
-          <w:shd w:val="clear" w:color="auto" w:fill="FF9900"/>
-        </w:rPr>
-        <w:t xml:space="preserve">There does not seem to be any impact on traffic coming to US based on wind speed (m/s). The </w:t>
-      </w:r>
-      <w:proofErr w:type="spellStart"/>
-      <w:r>
-        <w:rPr>
-          <w:shd w:val="clear" w:color="auto" w:fill="FF9900"/>
-        </w:rPr>
-        <w:t>r-value</w:t>
-      </w:r>
-      <w:proofErr w:type="spellEnd"/>
-      <w:r>
-        <w:rPr>
-          <w:shd w:val="clear" w:color="auto" w:fill="FF9900"/>
-        </w:rPr>
-        <w:t xml:space="preserve"> of 0.1953 signifies very weak positive correlation. Comparing between the two borders, US-Canada border has an </w:t>
-      </w:r>
-      <w:proofErr w:type="spellStart"/>
-      <w:r>
-        <w:rPr>
-          <w:shd w:val="clear" w:color="auto" w:fill="FF9900"/>
-        </w:rPr>
-        <w:t>r-value</w:t>
-      </w:r>
-      <w:proofErr w:type="spellEnd"/>
-      <w:r>
-        <w:rPr>
-          <w:shd w:val="clear" w:color="auto" w:fill="FF9900"/>
-        </w:rPr>
-        <w:t xml:space="preserve"> of 0.07 which again confirms almost no correlation between wind speed and average monthly border traffic. The US-Mexico border has an </w:t>
-      </w:r>
-      <w:proofErr w:type="spellStart"/>
-      <w:r>
-        <w:rPr>
-          <w:shd w:val="clear" w:color="auto" w:fill="FF9900"/>
-        </w:rPr>
-        <w:t>r-value</w:t>
-      </w:r>
-      <w:proofErr w:type="spellEnd"/>
-      <w:r>
-        <w:rPr>
-          <w:shd w:val="clear" w:color="auto" w:fill="FF9900"/>
-        </w:rPr>
-        <w:t xml:space="preserve"> of 0.15 showing </w:t>
-      </w:r>
-      <w:proofErr w:type="spellStart"/>
-      <w:r>
-        <w:rPr>
-          <w:shd w:val="clear" w:color="auto" w:fill="FF9900"/>
-        </w:rPr>
-        <w:t>vey</w:t>
-      </w:r>
-      <w:proofErr w:type="spellEnd"/>
-      <w:r>
-        <w:rPr>
-          <w:shd w:val="clear" w:color="auto" w:fill="FF9900"/>
-        </w:rPr>
-        <w:t xml:space="preserve"> weak correlation between wind speed and average monthly border traffic. Overall, these two factors do not seem to be correlated.</w:t>
-      </w:r>
-    </w:p>
-    <w:p>
-      <w:pPr>
-        <w:spacing w:before="240" w:after="240"/>
-        <w:ind w:left="142"/>
-        <w:rPr>
-          <w:shd w:val="clear" w:color="auto" w:fill="FF9900"/>
-        </w:rPr>
-      </w:pPr>
-      <w:r>
-        <w:rPr>
-          <w:shd w:val="clear" w:color="auto" w:fill="FF9900"/>
-        </w:rPr>
-        <w:t>Summary:</w:t>
-      </w:r>
-    </w:p>
-    <w:p>
-      <w:pPr>
-        <w:spacing w:before="240" w:after="240"/>
-        <w:ind w:left="142"/>
-        <w:rPr>
-          <w:shd w:val="clear" w:color="auto" w:fill="FF9900"/>
-        </w:rPr>
-      </w:pPr>
-      <w:r>
-        <w:rPr>
-          <w:shd w:val="clear" w:color="auto" w:fill="FF9900"/>
-        </w:rPr>
-        <w:lastRenderedPageBreak/>
-        <w:t xml:space="preserve">Overall, there does not seem to be any significant correlation between any of the weather conditions and average monthly border traffic across US border. </w:t>
-      </w:r>
-    </w:p>
-    <w:p>
-      <w:pPr>
-        <w:ind w:left="142"/>
-        <w:rPr>
-          <w:b/>
-        </w:rPr>
-      </w:pPr>
-    </w:p>
-    <w:p>
-      <w:pPr>
-        <w:ind w:left="142"/>
-        <w:rPr>
-          <w:b/>
-        </w:rPr>
-      </w:pPr>
-      <w:r>
-        <w:rPr>
-          <w:b/>
           <w:noProof/>
         </w:rPr>
         <w:drawing>
-          <wp:inline distT="114300" distB="114300" distL="114300" distR="114300" wp14:anchorId="5DD25F40" wp14:editId="6A9D119C">
-            <wp:extent cx="3182978" cy="2205038"/>
-            <wp:effectExtent l="0" t="0" r="0" b="0"/>
-            <wp:docPr id="30" name="image14.png"/>
-            <wp:cNvGraphicFramePr/>
+          <wp:inline distT="0" distB="0" distL="0" distR="0" wp14:anchorId="56726A16" wp14:editId="78EE2AC5">
+            <wp:extent cx="6190082" cy="2579299"/>
+            <wp:effectExtent l="0" t="0" r="1270" b="0"/>
+            <wp:docPr id="41" name="Picture 41"/>
+            <wp:cNvGraphicFramePr>
+              <a:graphicFrameLocks xmlns:a="http://schemas.openxmlformats.org/drawingml/2006/main" noChangeAspect="1"/>
+            </wp:cNvGraphicFramePr>
             <a:graphic xmlns:a="http://schemas.openxmlformats.org/drawingml/2006/main">
               <a:graphicData uri="http://schemas.openxmlformats.org/drawingml/2006/picture">
                 <pic:pic xmlns:pic="http://schemas.openxmlformats.org/drawingml/2006/picture">
                   <pic:nvPicPr>
-                    <pic:cNvPr id="0" name="image14.png"/>
-                    <pic:cNvPicPr preferRelativeResize="0"/>
+                    <pic:cNvPr id="0" name="Picture 7"/>
+                    <pic:cNvPicPr>
+                      <a:picLocks noChangeAspect="1" noChangeArrowheads="1"/>
+                    </pic:cNvPicPr>
                   </pic:nvPicPr>
                   <pic:blipFill>
-                    <a:blip r:embed="rId43"/>
+                    <a:blip r:embed="rId43">
+                      <a:extLst>
+                        <a:ext uri="{28A0092B-C50C-407E-A947-70E740481C1C}">
+                          <a14:useLocalDpi xmlns:a14="http://schemas.microsoft.com/office/drawing/2010/main" val="0"/>
+                        </a:ext>
+                      </a:extLst>
+                    </a:blip>
                     <a:srcRect/>
                     <a:stretch>
                       <a:fillRect/>
                     </a:stretch>
                   </pic:blipFill>
-                  <pic:spPr>
+                  <pic:spPr bwMode="auto">
                     <a:xfrm>
                       <a:off x="0" y="0"/>
-                      <a:ext cx="3182978" cy="2205038"/>
+                      <a:ext cx="6220186" cy="2591843"/>
                     </a:xfrm>
                     <a:prstGeom prst="rect">
                       <a:avLst/>
                     </a:prstGeom>
-                    <a:ln/>
+                    <a:noFill/>
+                    <a:ln>
+                      <a:noFill/>
+                    </a:ln>
                   </pic:spPr>
                 </pic:pic>
               </a:graphicData>
@@ -3239,68 +3355,337 @@
     </w:p>
     <w:p>
       <w:pPr>
-        <w:ind w:left="142"/>
-        <w:rPr>
-          <w:b/>
-        </w:rPr>
-      </w:pPr>
-    </w:p>
-    <w:p>
-      <w:pPr>
-        <w:numPr>
-          <w:ilvl w:val="0"/>
-          <w:numId w:val="2"/>
-        </w:numPr>
-        <w:ind w:left="142"/>
-        <w:rPr>
-          <w:b/>
-        </w:rPr>
-      </w:pPr>
-      <w:r>
-        <w:rPr>
-          <w:b/>
-        </w:rPr>
-        <w:t xml:space="preserve">Based on </w:t>
+        <w:spacing w:before="240" w:after="240"/>
+        <w:ind w:left="142"/>
+        <w:rPr>
+          <w:i/>
+          <w:iCs/>
+        </w:rPr>
+      </w:pPr>
+      <w:r>
+        <w:rPr>
+          <w:i/>
+          <w:iCs/>
+        </w:rPr>
+        <w:t>Wind Speed vs. Average Monthly Border traffic</w:t>
+      </w:r>
+    </w:p>
+    <w:p>
+      <w:pPr>
+        <w:spacing w:before="240" w:after="240"/>
+        <w:ind w:left="142"/>
+      </w:pPr>
+      <w:r>
+        <w:t xml:space="preserve">There does not seem to be any impact on traffic coming to US based on wind speed (m/s). The </w:t>
       </w:r>
       <w:proofErr w:type="spellStart"/>
       <w:r>
-        <w:rPr>
-          <w:b/>
-        </w:rPr>
         <w:t>r-value</w:t>
       </w:r>
       <w:proofErr w:type="spellEnd"/>
       <w:r>
-        <w:rPr>
-          <w:b/>
-        </w:rPr>
-        <w:t xml:space="preserve">, </w:t>
-      </w:r>
-    </w:p>
-    <w:p>
-      <w:pPr>
-        <w:ind w:left="142"/>
-        <w:rPr>
-          <w:b/>
-        </w:rPr>
-      </w:pPr>
-    </w:p>
-    <w:p>
-      <w:pPr>
-        <w:numPr>
-          <w:ilvl w:val="0"/>
-          <w:numId w:val="1"/>
-        </w:numPr>
-        <w:ind w:left="142"/>
-        <w:rPr>
-          <w:b/>
-        </w:rPr>
-      </w:pPr>
-      <w:r>
-        <w:rPr>
-          <w:b/>
-        </w:rPr>
-        <w:t>Statistically analysis (sample) add graph</w:t>
+        <w:t xml:space="preserve"> of 0.1953 signifies very weak positive correlation. Comparing between the two borders, US-Canada border has an </w:t>
+      </w:r>
+      <w:proofErr w:type="spellStart"/>
+      <w:r>
+        <w:t>r-value</w:t>
+      </w:r>
+      <w:proofErr w:type="spellEnd"/>
+      <w:r>
+        <w:t xml:space="preserve"> of 0.07 which again confirms almost no correlation between wind speed and average monthly border traffic. The US-Mexico border has an </w:t>
+      </w:r>
+      <w:proofErr w:type="spellStart"/>
+      <w:r>
+        <w:t>r-value</w:t>
+      </w:r>
+      <w:proofErr w:type="spellEnd"/>
+      <w:r>
+        <w:t xml:space="preserve"> of 0.15 showing ve</w:t>
+      </w:r>
+      <w:r>
+        <w:t>r</w:t>
+      </w:r>
+      <w:r>
+        <w:t>y weak correlation between wind speed and average monthly border traffic. Overall, these two factors do not seem to be correlated</w:t>
+      </w:r>
+      <w:r>
+        <w:t>.</w:t>
+      </w:r>
+    </w:p>
+    <w:p>
+      <w:pPr>
+        <w:spacing w:before="240" w:after="240"/>
+        <w:ind w:left="142"/>
+        <w:rPr>
+          <w:shd w:val="clear" w:color="auto" w:fill="FF9900"/>
+        </w:rPr>
+      </w:pPr>
+    </w:p>
+    <w:p>
+      <w:pPr>
+        <w:spacing w:before="240" w:after="240"/>
+        <w:ind w:left="142"/>
+        <w:jc w:val="center"/>
+        <w:rPr>
+          <w:shd w:val="clear" w:color="auto" w:fill="FF9900"/>
+        </w:rPr>
+      </w:pPr>
+      <w:r>
+        <w:rPr>
+          <w:noProof/>
+        </w:rPr>
+        <w:lastRenderedPageBreak/>
+        <w:drawing>
+          <wp:inline distT="0" distB="0" distL="0" distR="0" wp14:anchorId="310664D9" wp14:editId="5D57B764">
+            <wp:extent cx="4761781" cy="2976000"/>
+            <wp:effectExtent l="0" t="0" r="1270" b="0"/>
+            <wp:docPr id="43" name="Picture 43"/>
+            <wp:cNvGraphicFramePr>
+              <a:graphicFrameLocks xmlns:a="http://schemas.openxmlformats.org/drawingml/2006/main" noChangeAspect="1"/>
+            </wp:cNvGraphicFramePr>
+            <a:graphic xmlns:a="http://schemas.openxmlformats.org/drawingml/2006/main">
+              <a:graphicData uri="http://schemas.openxmlformats.org/drawingml/2006/picture">
+                <pic:pic xmlns:pic="http://schemas.openxmlformats.org/drawingml/2006/picture">
+                  <pic:nvPicPr>
+                    <pic:cNvPr id="0" name="Picture 11"/>
+                    <pic:cNvPicPr>
+                      <a:picLocks noChangeAspect="1" noChangeArrowheads="1"/>
+                    </pic:cNvPicPr>
+                  </pic:nvPicPr>
+                  <pic:blipFill>
+                    <a:blip r:embed="rId44">
+                      <a:extLst>
+                        <a:ext uri="{28A0092B-C50C-407E-A947-70E740481C1C}">
+                          <a14:useLocalDpi xmlns:a14="http://schemas.microsoft.com/office/drawing/2010/main" val="0"/>
+                        </a:ext>
+                      </a:extLst>
+                    </a:blip>
+                    <a:srcRect/>
+                    <a:stretch>
+                      <a:fillRect/>
+                    </a:stretch>
+                  </pic:blipFill>
+                  <pic:spPr bwMode="auto">
+                    <a:xfrm>
+                      <a:off x="0" y="0"/>
+                      <a:ext cx="4766699" cy="2979073"/>
+                    </a:xfrm>
+                    <a:prstGeom prst="rect">
+                      <a:avLst/>
+                    </a:prstGeom>
+                    <a:noFill/>
+                    <a:ln>
+                      <a:noFill/>
+                    </a:ln>
+                  </pic:spPr>
+                </pic:pic>
+              </a:graphicData>
+            </a:graphic>
+          </wp:inline>
+        </w:drawing>
+      </w:r>
+    </w:p>
+    <w:p>
+      <w:pPr>
+        <w:spacing w:before="240" w:after="240"/>
+        <w:ind w:left="142"/>
+        <w:jc w:val="center"/>
+        <w:rPr>
+          <w:shd w:val="clear" w:color="auto" w:fill="FF9900"/>
+        </w:rPr>
+      </w:pPr>
+      <w:r>
+        <w:rPr>
+          <w:noProof/>
+        </w:rPr>
+        <w:drawing>
+          <wp:inline distT="0" distB="0" distL="0" distR="0" wp14:anchorId="09235A03" wp14:editId="2C40E109">
+            <wp:extent cx="5589917" cy="2329220"/>
+            <wp:effectExtent l="0" t="0" r="0" b="0"/>
+            <wp:docPr id="44" name="Picture 44"/>
+            <wp:cNvGraphicFramePr>
+              <a:graphicFrameLocks xmlns:a="http://schemas.openxmlformats.org/drawingml/2006/main" noChangeAspect="1"/>
+            </wp:cNvGraphicFramePr>
+            <a:graphic xmlns:a="http://schemas.openxmlformats.org/drawingml/2006/main">
+              <a:graphicData uri="http://schemas.openxmlformats.org/drawingml/2006/picture">
+                <pic:pic xmlns:pic="http://schemas.openxmlformats.org/drawingml/2006/picture">
+                  <pic:nvPicPr>
+                    <pic:cNvPr id="0" name="Picture 13"/>
+                    <pic:cNvPicPr>
+                      <a:picLocks noChangeAspect="1" noChangeArrowheads="1"/>
+                    </pic:cNvPicPr>
+                  </pic:nvPicPr>
+                  <pic:blipFill>
+                    <a:blip r:embed="rId45">
+                      <a:extLst>
+                        <a:ext uri="{28A0092B-C50C-407E-A947-70E740481C1C}">
+                          <a14:useLocalDpi xmlns:a14="http://schemas.microsoft.com/office/drawing/2010/main" val="0"/>
+                        </a:ext>
+                      </a:extLst>
+                    </a:blip>
+                    <a:srcRect/>
+                    <a:stretch>
+                      <a:fillRect/>
+                    </a:stretch>
+                  </pic:blipFill>
+                  <pic:spPr bwMode="auto">
+                    <a:xfrm>
+                      <a:off x="0" y="0"/>
+                      <a:ext cx="5598326" cy="2332724"/>
+                    </a:xfrm>
+                    <a:prstGeom prst="rect">
+                      <a:avLst/>
+                    </a:prstGeom>
+                    <a:noFill/>
+                    <a:ln>
+                      <a:noFill/>
+                    </a:ln>
+                  </pic:spPr>
+                </pic:pic>
+              </a:graphicData>
+            </a:graphic>
+          </wp:inline>
+        </w:drawing>
+      </w:r>
+    </w:p>
+    <w:p>
+      <w:pPr>
+        <w:spacing w:before="240" w:after="240"/>
+        <w:ind w:left="142"/>
+        <w:rPr>
+          <w:i/>
+          <w:iCs/>
+        </w:rPr>
+      </w:pPr>
+      <w:r>
+        <w:rPr>
+          <w:i/>
+          <w:iCs/>
+        </w:rPr>
+        <w:t>Summary</w:t>
+      </w:r>
+    </w:p>
+    <w:p>
+      <w:pPr>
+        <w:spacing w:before="240" w:after="240"/>
+        <w:ind w:left="142"/>
+      </w:pPr>
+      <w:r>
+        <w:t xml:space="preserve">Overall, there does not seem to be any significant correlation between any of the weather conditions and average monthly border traffic across US border. </w:t>
+      </w:r>
+    </w:p>
+    <w:p>
+      <w:pPr>
+        <w:ind w:left="142"/>
+        <w:rPr>
+          <w:b/>
+        </w:rPr>
+      </w:pPr>
+      <w:r>
+        <w:rPr>
+          <w:b/>
+        </w:rPr>
+        <w:t>Statistical analysis</w:t>
+      </w:r>
+    </w:p>
+    <w:p>
+      <w:pPr>
+        <w:ind w:left="142"/>
+        <w:rPr>
+          <w:b/>
+        </w:rPr>
+      </w:pPr>
+    </w:p>
+    <w:p>
+      <w:pPr>
+        <w:ind w:left="142"/>
+        <w:rPr>
+          <w:bCs/>
+        </w:rPr>
+      </w:pPr>
+      <w:r>
+        <w:rPr>
+          <w:bCs/>
+        </w:rPr>
+        <w:t>A random sample was extracted which was equivalent to 10% of the population.</w:t>
+      </w:r>
+      <w:r>
+        <w:rPr>
+          <w:bCs/>
+        </w:rPr>
+        <w:t xml:space="preserve"> A scatterplot was generated to analyze the average border crossing volume for each year from the random sample and population datasets. One sample t-test was conducted which showed a p-value 0.930099. </w:t>
+      </w:r>
+      <w:r>
+        <w:rPr>
+          <w:bCs/>
+        </w:rPr>
+        <w:t>This implies that the random sample is a true representation of the population and statistically significant.</w:t>
+      </w:r>
+    </w:p>
+    <w:p>
+      <w:pPr>
+        <w:ind w:left="142"/>
+        <w:jc w:val="center"/>
+        <w:rPr>
+          <w:b/>
+        </w:rPr>
+      </w:pPr>
+      <w:r>
+        <w:rPr>
+          <w:noProof/>
+        </w:rPr>
+        <w:lastRenderedPageBreak/>
+        <w:drawing>
+          <wp:inline distT="0" distB="0" distL="0" distR="0" wp14:anchorId="0D5F9281" wp14:editId="64F2E28C">
+            <wp:extent cx="5771072" cy="2596515"/>
+            <wp:effectExtent l="0" t="0" r="1270" b="0"/>
+            <wp:docPr id="45" name="Picture 45"/>
+            <wp:cNvGraphicFramePr>
+              <a:graphicFrameLocks xmlns:a="http://schemas.openxmlformats.org/drawingml/2006/main" noChangeAspect="1"/>
+            </wp:cNvGraphicFramePr>
+            <a:graphic xmlns:a="http://schemas.openxmlformats.org/drawingml/2006/main">
+              <a:graphicData uri="http://schemas.openxmlformats.org/drawingml/2006/picture">
+                <pic:pic xmlns:pic="http://schemas.openxmlformats.org/drawingml/2006/picture">
+                  <pic:nvPicPr>
+                    <pic:cNvPr id="0" name="Picture 15"/>
+                    <pic:cNvPicPr>
+                      <a:picLocks noChangeAspect="1" noChangeArrowheads="1"/>
+                    </pic:cNvPicPr>
+                  </pic:nvPicPr>
+                  <pic:blipFill rotWithShape="1">
+                    <a:blip r:embed="rId46">
+                      <a:extLst>
+                        <a:ext uri="{28A0092B-C50C-407E-A947-70E740481C1C}">
+                          <a14:useLocalDpi xmlns:a14="http://schemas.microsoft.com/office/drawing/2010/main" val="0"/>
+                        </a:ext>
+                      </a:extLst>
+                    </a:blip>
+                    <a:srcRect r="1331" b="40867"/>
+                    <a:stretch/>
+                  </pic:blipFill>
+                  <pic:spPr bwMode="auto">
+                    <a:xfrm>
+                      <a:off x="0" y="0"/>
+                      <a:ext cx="5771152" cy="2596551"/>
+                    </a:xfrm>
+                    <a:prstGeom prst="rect">
+                      <a:avLst/>
+                    </a:prstGeom>
+                    <a:noFill/>
+                    <a:ln>
+                      <a:noFill/>
+                    </a:ln>
+                    <a:extLst>
+                      <a:ext uri="{53640926-AAD7-44D8-BBD7-CCE9431645EC}">
+                        <a14:shadowObscured xmlns:a14="http://schemas.microsoft.com/office/drawing/2010/main"/>
+                      </a:ext>
+                    </a:extLst>
+                  </pic:spPr>
+                </pic:pic>
+              </a:graphicData>
+            </a:graphic>
+          </wp:inline>
+        </w:drawing>
       </w:r>
     </w:p>
     <w:p>
@@ -4267,6 +4652,29 @@
       <w:contextualSpacing/>
     </w:pPr>
   </w:style>
+  <w:style w:type="character" w:styleId="Hyperlink">
+    <w:name w:val="Hyperlink"/>
+    <w:basedOn w:val="DefaultParagraphFont"/>
+    <w:uiPriority w:val="99"/>
+    <w:unhideWhenUsed/>
+    <w:rsid w:val="00C935B0"/>
+    <w:rPr>
+      <w:color w:val="0000FF" w:themeColor="hyperlink"/>
+      <w:u w:val="single"/>
+    </w:rPr>
+  </w:style>
+  <w:style w:type="character" w:styleId="UnresolvedMention">
+    <w:name w:val="Unresolved Mention"/>
+    <w:basedOn w:val="DefaultParagraphFont"/>
+    <w:uiPriority w:val="99"/>
+    <w:semiHidden/>
+    <w:unhideWhenUsed/>
+    <w:rsid w:val="00C935B0"/>
+    <w:rPr>
+      <w:color w:val="605E5C"/>
+      <w:shd w:val="clear" w:color="auto" w:fill="E1DFDD"/>
+    </w:rPr>
+  </w:style>
 </w:styles>
 </file>
 

</xml_diff>